<commit_message>
updated background research doc
</commit_message>
<xml_diff>
--- a/Research_about_dataset.docx
+++ b/Research_about_dataset.docx
@@ -4270,1476 +4270,6 @@
     <w:p/>
     <w:p/>
     <w:p/>
-    <w:p>
-      <w:pPr>
-        <w:pBdr>
-          <w:top w:val="single" w:sz="2" w:space="0" w:color="E3E3E3"/>
-          <w:left w:val="single" w:sz="2" w:space="0" w:color="E3E3E3"/>
-          <w:bottom w:val="single" w:sz="2" w:space="0" w:color="E3E3E3"/>
-          <w:right w:val="single" w:sz="2" w:space="0" w:color="E3E3E3"/>
-        </w:pBdr>
-        <w:spacing w:beforeAutospacing="1" w:after="100" w:afterAutospacing="1"/>
-        <w:outlineLvl w:val="2"/>
-        <w:rPr>
-          <w:rFonts w:ascii="Segoe UI" w:hAnsi="Segoe UI" w:cs="Segoe UI"/>
-          <w:b/>
-          <w:bCs/>
-          <w:sz w:val="26"/>
-          <w:szCs w:val="26"/>
-        </w:rPr>
-      </w:pPr>
-      <w:r>
-        <w:rPr>
-          <w:rFonts w:ascii="Segoe UI" w:hAnsi="Segoe UI" w:cs="Segoe UI"/>
-          <w:b/>
-          <w:bCs/>
-          <w:sz w:val="26"/>
-          <w:szCs w:val="26"/>
-        </w:rPr>
-        <w:lastRenderedPageBreak/>
-        <w:t>General Analysis</w:t>
-      </w:r>
-    </w:p>
-    <w:p>
-      <w:pPr>
-        <w:numPr>
-          <w:ilvl w:val="0"/>
-          <w:numId w:val="10"/>
-        </w:numPr>
-        <w:pBdr>
-          <w:top w:val="single" w:sz="2" w:space="0" w:color="E3E3E3"/>
-          <w:left w:val="single" w:sz="2" w:space="5" w:color="E3E3E3"/>
-          <w:bottom w:val="single" w:sz="2" w:space="0" w:color="E3E3E3"/>
-          <w:right w:val="single" w:sz="2" w:space="0" w:color="E3E3E3"/>
-        </w:pBdr>
-        <w:rPr>
-          <w:rFonts w:ascii="Segoe UI" w:hAnsi="Segoe UI" w:cs="Segoe UI"/>
-          <w:sz w:val="21"/>
-          <w:szCs w:val="21"/>
-        </w:rPr>
-      </w:pPr>
-      <w:r>
-        <w:rPr>
-          <w:rFonts w:ascii="Segoe UI" w:hAnsi="Segoe UI" w:cs="Segoe UI"/>
-          <w:b/>
-          <w:bCs/>
-          <w:sz w:val="21"/>
-          <w:szCs w:val="21"/>
-          <w:bdr w:val="single" w:sz="2" w:space="0" w:color="E3E3E3" w:frame="1"/>
-        </w:rPr>
-        <w:t>Issuer Activity</w:t>
-      </w:r>
-      <w:r>
-        <w:rPr>
-          <w:rFonts w:ascii="Segoe UI" w:hAnsi="Segoe UI" w:cs="Segoe UI"/>
-          <w:sz w:val="21"/>
-          <w:szCs w:val="21"/>
-        </w:rPr>
-        <w:t>: How many bonds have been issued by each issuer, and what trends can be observed over time?</w:t>
-      </w:r>
-    </w:p>
-    <w:p>
-      <w:pPr>
-        <w:numPr>
-          <w:ilvl w:val="0"/>
-          <w:numId w:val="10"/>
-        </w:numPr>
-        <w:pBdr>
-          <w:top w:val="single" w:sz="2" w:space="0" w:color="E3E3E3"/>
-          <w:left w:val="single" w:sz="2" w:space="5" w:color="E3E3E3"/>
-          <w:bottom w:val="single" w:sz="2" w:space="0" w:color="E3E3E3"/>
-          <w:right w:val="single" w:sz="2" w:space="0" w:color="E3E3E3"/>
-        </w:pBdr>
-        <w:rPr>
-          <w:rFonts w:ascii="Segoe UI" w:hAnsi="Segoe UI" w:cs="Segoe UI"/>
-          <w:sz w:val="21"/>
-          <w:szCs w:val="21"/>
-        </w:rPr>
-      </w:pPr>
-      <w:r>
-        <w:rPr>
-          <w:rFonts w:ascii="Segoe UI" w:hAnsi="Segoe UI" w:cs="Segoe UI"/>
-          <w:b/>
-          <w:bCs/>
-          <w:sz w:val="21"/>
-          <w:szCs w:val="21"/>
-          <w:bdr w:val="single" w:sz="2" w:space="0" w:color="E3E3E3" w:frame="1"/>
-        </w:rPr>
-        <w:t>Sold Status Distribution</w:t>
-      </w:r>
-      <w:r>
-        <w:rPr>
-          <w:rFonts w:ascii="Segoe UI" w:hAnsi="Segoe UI" w:cs="Segoe UI"/>
-          <w:sz w:val="21"/>
-          <w:szCs w:val="21"/>
-        </w:rPr>
-        <w:t>: What proportion of bonds have been sold compared to those not sold or pending sale?</w:t>
-      </w:r>
-    </w:p>
-    <w:p>
-      <w:pPr>
-        <w:numPr>
-          <w:ilvl w:val="0"/>
-          <w:numId w:val="10"/>
-        </w:numPr>
-        <w:pBdr>
-          <w:top w:val="single" w:sz="2" w:space="0" w:color="E3E3E3"/>
-          <w:left w:val="single" w:sz="2" w:space="5" w:color="E3E3E3"/>
-          <w:bottom w:val="single" w:sz="2" w:space="0" w:color="E3E3E3"/>
-          <w:right w:val="single" w:sz="2" w:space="0" w:color="E3E3E3"/>
-        </w:pBdr>
-        <w:rPr>
-          <w:rFonts w:ascii="Segoe UI" w:hAnsi="Segoe UI" w:cs="Segoe UI"/>
-          <w:sz w:val="21"/>
-          <w:szCs w:val="21"/>
-        </w:rPr>
-      </w:pPr>
-      <w:r>
-        <w:rPr>
-          <w:rFonts w:ascii="Segoe UI" w:hAnsi="Segoe UI" w:cs="Segoe UI"/>
-          <w:b/>
-          <w:bCs/>
-          <w:sz w:val="21"/>
-          <w:szCs w:val="21"/>
-          <w:bdr w:val="single" w:sz="2" w:space="0" w:color="E3E3E3" w:frame="1"/>
-        </w:rPr>
-        <w:t>Filing Timeliness</w:t>
-      </w:r>
-      <w:r>
-        <w:rPr>
-          <w:rFonts w:ascii="Segoe UI" w:hAnsi="Segoe UI" w:cs="Segoe UI"/>
-          <w:sz w:val="21"/>
-          <w:szCs w:val="21"/>
-        </w:rPr>
-        <w:t>: How does the timeliness of ADTR filings (on time, late) vary across different issuers?</w:t>
-      </w:r>
-    </w:p>
-    <w:p>
-      <w:pPr>
-        <w:pBdr>
-          <w:top w:val="single" w:sz="2" w:space="0" w:color="E3E3E3"/>
-          <w:left w:val="single" w:sz="2" w:space="0" w:color="E3E3E3"/>
-          <w:bottom w:val="single" w:sz="2" w:space="0" w:color="E3E3E3"/>
-          <w:right w:val="single" w:sz="2" w:space="0" w:color="E3E3E3"/>
-        </w:pBdr>
-        <w:spacing w:before="100" w:beforeAutospacing="1" w:after="100" w:afterAutospacing="1"/>
-        <w:outlineLvl w:val="2"/>
-        <w:rPr>
-          <w:rFonts w:ascii="Segoe UI" w:hAnsi="Segoe UI" w:cs="Segoe UI"/>
-          <w:b/>
-          <w:bCs/>
-          <w:sz w:val="26"/>
-          <w:szCs w:val="26"/>
-        </w:rPr>
-      </w:pPr>
-      <w:r>
-        <w:rPr>
-          <w:rFonts w:ascii="Segoe UI" w:hAnsi="Segoe UI" w:cs="Segoe UI"/>
-          <w:b/>
-          <w:bCs/>
-          <w:sz w:val="26"/>
-          <w:szCs w:val="26"/>
-        </w:rPr>
-        <w:t>Time-Series Analysis</w:t>
-      </w:r>
-    </w:p>
-    <w:p>
-      <w:pPr>
-        <w:numPr>
-          <w:ilvl w:val="0"/>
-          <w:numId w:val="11"/>
-        </w:numPr>
-        <w:pBdr>
-          <w:top w:val="single" w:sz="2" w:space="0" w:color="E3E3E3"/>
-          <w:left w:val="single" w:sz="2" w:space="5" w:color="E3E3E3"/>
-          <w:bottom w:val="single" w:sz="2" w:space="0" w:color="E3E3E3"/>
-          <w:right w:val="single" w:sz="2" w:space="0" w:color="E3E3E3"/>
-        </w:pBdr>
-        <w:rPr>
-          <w:rFonts w:ascii="Segoe UI" w:hAnsi="Segoe UI" w:cs="Segoe UI"/>
-          <w:sz w:val="21"/>
-          <w:szCs w:val="21"/>
-        </w:rPr>
-      </w:pPr>
-      <w:r>
-        <w:rPr>
-          <w:rFonts w:ascii="Segoe UI" w:hAnsi="Segoe UI" w:cs="Segoe UI"/>
-          <w:b/>
-          <w:bCs/>
-          <w:sz w:val="21"/>
-          <w:szCs w:val="21"/>
-          <w:bdr w:val="single" w:sz="2" w:space="0" w:color="E3E3E3" w:frame="1"/>
-        </w:rPr>
-        <w:t>Temporal Trends in Bond Sales</w:t>
-      </w:r>
-      <w:r>
-        <w:rPr>
-          <w:rFonts w:ascii="Segoe UI" w:hAnsi="Segoe UI" w:cs="Segoe UI"/>
-          <w:sz w:val="21"/>
-          <w:szCs w:val="21"/>
-        </w:rPr>
-        <w:t>: How has the number and value of bonds issued changed over the years?</w:t>
-      </w:r>
-    </w:p>
-    <w:p>
-      <w:pPr>
-        <w:numPr>
-          <w:ilvl w:val="0"/>
-          <w:numId w:val="11"/>
-        </w:numPr>
-        <w:pBdr>
-          <w:top w:val="single" w:sz="2" w:space="0" w:color="E3E3E3"/>
-          <w:left w:val="single" w:sz="2" w:space="5" w:color="E3E3E3"/>
-          <w:bottom w:val="single" w:sz="2" w:space="0" w:color="E3E3E3"/>
-          <w:right w:val="single" w:sz="2" w:space="0" w:color="E3E3E3"/>
-        </w:pBdr>
-        <w:rPr>
-          <w:rFonts w:ascii="Segoe UI" w:hAnsi="Segoe UI" w:cs="Segoe UI"/>
-          <w:sz w:val="21"/>
-          <w:szCs w:val="21"/>
-        </w:rPr>
-      </w:pPr>
-      <w:r>
-        <w:rPr>
-          <w:rFonts w:ascii="Segoe UI" w:hAnsi="Segoe UI" w:cs="Segoe UI"/>
-          <w:b/>
-          <w:bCs/>
-          <w:sz w:val="21"/>
-          <w:szCs w:val="21"/>
-          <w:bdr w:val="single" w:sz="2" w:space="0" w:color="E3E3E3" w:frame="1"/>
-        </w:rPr>
-        <w:t>Fiscal Year Reporting</w:t>
-      </w:r>
-      <w:r>
-        <w:rPr>
-          <w:rFonts w:ascii="Segoe UI" w:hAnsi="Segoe UI" w:cs="Segoe UI"/>
-          <w:sz w:val="21"/>
-          <w:szCs w:val="21"/>
-        </w:rPr>
-        <w:t>: How many issuers report ADTR in the next fiscal year, and how does this trend change over time?</w:t>
-      </w:r>
-    </w:p>
-    <w:p>
-      <w:pPr>
-        <w:pBdr>
-          <w:top w:val="single" w:sz="2" w:space="0" w:color="E3E3E3"/>
-          <w:left w:val="single" w:sz="2" w:space="0" w:color="E3E3E3"/>
-          <w:bottom w:val="single" w:sz="2" w:space="0" w:color="E3E3E3"/>
-          <w:right w:val="single" w:sz="2" w:space="0" w:color="E3E3E3"/>
-        </w:pBdr>
-        <w:spacing w:before="100" w:beforeAutospacing="1" w:after="100" w:afterAutospacing="1"/>
-        <w:outlineLvl w:val="2"/>
-        <w:rPr>
-          <w:rFonts w:ascii="Segoe UI" w:hAnsi="Segoe UI" w:cs="Segoe UI"/>
-          <w:b/>
-          <w:bCs/>
-          <w:sz w:val="26"/>
-          <w:szCs w:val="26"/>
-        </w:rPr>
-      </w:pPr>
-      <w:r>
-        <w:rPr>
-          <w:rFonts w:ascii="Segoe UI" w:hAnsi="Segoe UI" w:cs="Segoe UI"/>
-          <w:b/>
-          <w:bCs/>
-          <w:sz w:val="26"/>
-          <w:szCs w:val="26"/>
-        </w:rPr>
-        <w:t>Financial Metrics</w:t>
-      </w:r>
-    </w:p>
-    <w:p>
-      <w:pPr>
-        <w:numPr>
-          <w:ilvl w:val="0"/>
-          <w:numId w:val="12"/>
-        </w:numPr>
-        <w:pBdr>
-          <w:top w:val="single" w:sz="2" w:space="0" w:color="E3E3E3"/>
-          <w:left w:val="single" w:sz="2" w:space="5" w:color="E3E3E3"/>
-          <w:bottom w:val="single" w:sz="2" w:space="0" w:color="E3E3E3"/>
-          <w:right w:val="single" w:sz="2" w:space="0" w:color="E3E3E3"/>
-        </w:pBdr>
-        <w:rPr>
-          <w:rFonts w:ascii="Segoe UI" w:hAnsi="Segoe UI" w:cs="Segoe UI"/>
-          <w:sz w:val="21"/>
-          <w:szCs w:val="21"/>
-        </w:rPr>
-      </w:pPr>
-      <w:r>
-        <w:rPr>
-          <w:rFonts w:ascii="Segoe UI" w:hAnsi="Segoe UI" w:cs="Segoe UI"/>
-          <w:b/>
-          <w:bCs/>
-          <w:sz w:val="21"/>
-          <w:szCs w:val="21"/>
-          <w:bdr w:val="single" w:sz="2" w:space="0" w:color="E3E3E3" w:frame="1"/>
-        </w:rPr>
-        <w:t>Fee Analysis</w:t>
-      </w:r>
-      <w:r>
-        <w:rPr>
-          <w:rFonts w:ascii="Segoe UI" w:hAnsi="Segoe UI" w:cs="Segoe UI"/>
-          <w:sz w:val="21"/>
-          <w:szCs w:val="21"/>
-        </w:rPr>
-        <w:t>: What are the average fees (Financial Advisor Fee, Bond Counsel Fee, etc.) associated with bond issuance, and how do these fees vary by issuer or over time?</w:t>
-      </w:r>
-    </w:p>
-    <w:p>
-      <w:pPr>
-        <w:numPr>
-          <w:ilvl w:val="0"/>
-          <w:numId w:val="12"/>
-        </w:numPr>
-        <w:pBdr>
-          <w:top w:val="single" w:sz="2" w:space="0" w:color="E3E3E3"/>
-          <w:left w:val="single" w:sz="2" w:space="5" w:color="E3E3E3"/>
-          <w:bottom w:val="single" w:sz="2" w:space="0" w:color="E3E3E3"/>
-          <w:right w:val="single" w:sz="2" w:space="0" w:color="E3E3E3"/>
-        </w:pBdr>
-        <w:rPr>
-          <w:rFonts w:ascii="Segoe UI" w:hAnsi="Segoe UI" w:cs="Segoe UI"/>
-          <w:sz w:val="21"/>
-          <w:szCs w:val="21"/>
-        </w:rPr>
-      </w:pPr>
-      <w:r>
-        <w:rPr>
-          <w:rFonts w:ascii="Segoe UI" w:hAnsi="Segoe UI" w:cs="Segoe UI"/>
-          <w:b/>
-          <w:bCs/>
-          <w:sz w:val="21"/>
-          <w:szCs w:val="21"/>
-          <w:bdr w:val="single" w:sz="2" w:space="0" w:color="E3E3E3" w:frame="1"/>
-        </w:rPr>
-        <w:t>Expenses Analysis</w:t>
-      </w:r>
-      <w:r>
-        <w:rPr>
-          <w:rFonts w:ascii="Segoe UI" w:hAnsi="Segoe UI" w:cs="Segoe UI"/>
-          <w:sz w:val="21"/>
-          <w:szCs w:val="21"/>
-        </w:rPr>
-        <w:t>: What are the trends in other issuance expenses, and how do they correlate with the bond's sale status or amount?</w:t>
-      </w:r>
-    </w:p>
-    <w:p>
-      <w:pPr>
-        <w:pBdr>
-          <w:top w:val="single" w:sz="2" w:space="0" w:color="E3E3E3"/>
-          <w:left w:val="single" w:sz="2" w:space="0" w:color="E3E3E3"/>
-          <w:bottom w:val="single" w:sz="2" w:space="0" w:color="E3E3E3"/>
-          <w:right w:val="single" w:sz="2" w:space="0" w:color="E3E3E3"/>
-        </w:pBdr>
-        <w:spacing w:before="100" w:beforeAutospacing="1" w:after="100" w:afterAutospacing="1"/>
-        <w:outlineLvl w:val="2"/>
-        <w:rPr>
-          <w:rFonts w:ascii="Segoe UI" w:hAnsi="Segoe UI" w:cs="Segoe UI"/>
-          <w:b/>
-          <w:bCs/>
-          <w:sz w:val="26"/>
-          <w:szCs w:val="26"/>
-        </w:rPr>
-      </w:pPr>
-      <w:r>
-        <w:rPr>
-          <w:rFonts w:ascii="Segoe UI" w:hAnsi="Segoe UI" w:cs="Segoe UI"/>
-          <w:b/>
-          <w:bCs/>
-          <w:sz w:val="26"/>
-          <w:szCs w:val="26"/>
-        </w:rPr>
-        <w:t>Geographic Analysis</w:t>
-      </w:r>
-    </w:p>
-    <w:p>
-      <w:pPr>
-        <w:numPr>
-          <w:ilvl w:val="0"/>
-          <w:numId w:val="13"/>
-        </w:numPr>
-        <w:pBdr>
-          <w:top w:val="single" w:sz="2" w:space="0" w:color="E3E3E3"/>
-          <w:left w:val="single" w:sz="2" w:space="5" w:color="E3E3E3"/>
-          <w:bottom w:val="single" w:sz="2" w:space="0" w:color="E3E3E3"/>
-          <w:right w:val="single" w:sz="2" w:space="0" w:color="E3E3E3"/>
-        </w:pBdr>
-        <w:rPr>
-          <w:rFonts w:ascii="Segoe UI" w:hAnsi="Segoe UI" w:cs="Segoe UI"/>
-          <w:sz w:val="21"/>
-          <w:szCs w:val="21"/>
-        </w:rPr>
-      </w:pPr>
-      <w:r>
-        <w:rPr>
-          <w:rFonts w:ascii="Segoe UI" w:hAnsi="Segoe UI" w:cs="Segoe UI"/>
-          <w:b/>
-          <w:bCs/>
-          <w:sz w:val="21"/>
-          <w:szCs w:val="21"/>
-          <w:bdr w:val="single" w:sz="2" w:space="0" w:color="E3E3E3" w:frame="1"/>
-        </w:rPr>
-        <w:t>Issuer County Distribution</w:t>
-      </w:r>
-      <w:r>
-        <w:rPr>
-          <w:rFonts w:ascii="Segoe UI" w:hAnsi="Segoe UI" w:cs="Segoe UI"/>
-          <w:sz w:val="21"/>
-          <w:szCs w:val="21"/>
-        </w:rPr>
-        <w:t>: Which counties are most active in issuing bonds, and how does this relate to the economic or demographic profiles of those counties?</w:t>
-      </w:r>
-    </w:p>
-    <w:p>
-      <w:pPr>
-        <w:numPr>
-          <w:ilvl w:val="0"/>
-          <w:numId w:val="13"/>
-        </w:numPr>
-        <w:pBdr>
-          <w:top w:val="single" w:sz="2" w:space="0" w:color="E3E3E3"/>
-          <w:left w:val="single" w:sz="2" w:space="5" w:color="E3E3E3"/>
-          <w:bottom w:val="single" w:sz="2" w:space="0" w:color="E3E3E3"/>
-          <w:right w:val="single" w:sz="2" w:space="0" w:color="E3E3E3"/>
-        </w:pBdr>
-        <w:rPr>
-          <w:rFonts w:ascii="Segoe UI" w:hAnsi="Segoe UI" w:cs="Segoe UI"/>
-          <w:sz w:val="21"/>
-          <w:szCs w:val="21"/>
-        </w:rPr>
-      </w:pPr>
-      <w:r>
-        <w:rPr>
-          <w:rFonts w:ascii="Segoe UI" w:hAnsi="Segoe UI" w:cs="Segoe UI"/>
-          <w:b/>
-          <w:bCs/>
-          <w:sz w:val="21"/>
-          <w:szCs w:val="21"/>
-          <w:bdr w:val="single" w:sz="2" w:space="0" w:color="E3E3E3" w:frame="1"/>
-        </w:rPr>
-        <w:t>Geographic Trends in Fees and Expenses</w:t>
-      </w:r>
-      <w:r>
-        <w:rPr>
-          <w:rFonts w:ascii="Segoe UI" w:hAnsi="Segoe UI" w:cs="Segoe UI"/>
-          <w:sz w:val="21"/>
-          <w:szCs w:val="21"/>
-        </w:rPr>
-        <w:t>: How do fees and expenses vary across different counties in California?</w:t>
-      </w:r>
-    </w:p>
-    <w:p>
-      <w:pPr>
-        <w:pBdr>
-          <w:top w:val="single" w:sz="2" w:space="0" w:color="E3E3E3"/>
-          <w:left w:val="single" w:sz="2" w:space="0" w:color="E3E3E3"/>
-          <w:bottom w:val="single" w:sz="2" w:space="0" w:color="E3E3E3"/>
-          <w:right w:val="single" w:sz="2" w:space="0" w:color="E3E3E3"/>
-        </w:pBdr>
-        <w:spacing w:before="100" w:beforeAutospacing="1" w:after="100" w:afterAutospacing="1"/>
-        <w:outlineLvl w:val="2"/>
-        <w:rPr>
-          <w:rFonts w:ascii="Segoe UI" w:hAnsi="Segoe UI" w:cs="Segoe UI"/>
-          <w:b/>
-          <w:bCs/>
-          <w:sz w:val="26"/>
-          <w:szCs w:val="26"/>
-        </w:rPr>
-      </w:pPr>
-      <w:r>
-        <w:rPr>
-          <w:rFonts w:ascii="Segoe UI" w:hAnsi="Segoe UI" w:cs="Segoe UI"/>
-          <w:b/>
-          <w:bCs/>
-          <w:sz w:val="26"/>
-          <w:szCs w:val="26"/>
-        </w:rPr>
-        <w:t>Correlation and Causation</w:t>
-      </w:r>
-    </w:p>
-    <w:p>
-      <w:pPr>
-        <w:numPr>
-          <w:ilvl w:val="0"/>
-          <w:numId w:val="14"/>
-        </w:numPr>
-        <w:pBdr>
-          <w:top w:val="single" w:sz="2" w:space="0" w:color="E3E3E3"/>
-          <w:left w:val="single" w:sz="2" w:space="5" w:color="E3E3E3"/>
-          <w:bottom w:val="single" w:sz="2" w:space="0" w:color="E3E3E3"/>
-          <w:right w:val="single" w:sz="2" w:space="0" w:color="E3E3E3"/>
-        </w:pBdr>
-        <w:rPr>
-          <w:rFonts w:ascii="Segoe UI" w:hAnsi="Segoe UI" w:cs="Segoe UI"/>
-          <w:sz w:val="21"/>
-          <w:szCs w:val="21"/>
-        </w:rPr>
-      </w:pPr>
-      <w:r>
-        <w:rPr>
-          <w:rFonts w:ascii="Segoe UI" w:hAnsi="Segoe UI" w:cs="Segoe UI"/>
-          <w:b/>
-          <w:bCs/>
-          <w:sz w:val="21"/>
-          <w:szCs w:val="21"/>
-          <w:bdr w:val="single" w:sz="2" w:space="0" w:color="E3E3E3" w:frame="1"/>
-        </w:rPr>
-        <w:t>Relationship Between Fees and Sale Status</w:t>
-      </w:r>
-      <w:r>
-        <w:rPr>
-          <w:rFonts w:ascii="Segoe UI" w:hAnsi="Segoe UI" w:cs="Segoe UI"/>
-          <w:sz w:val="21"/>
-          <w:szCs w:val="21"/>
-        </w:rPr>
-        <w:t>: Is there a correlation between the fees charged (e.g., Financial Advisor Fee, Bond Counsel Fee) and the bond's sale status?</w:t>
-      </w:r>
-    </w:p>
-    <w:p>
-      <w:pPr>
-        <w:numPr>
-          <w:ilvl w:val="0"/>
-          <w:numId w:val="14"/>
-        </w:numPr>
-        <w:pBdr>
-          <w:top w:val="single" w:sz="2" w:space="0" w:color="E3E3E3"/>
-          <w:left w:val="single" w:sz="2" w:space="5" w:color="E3E3E3"/>
-          <w:bottom w:val="single" w:sz="2" w:space="0" w:color="E3E3E3"/>
-          <w:right w:val="single" w:sz="2" w:space="0" w:color="E3E3E3"/>
-        </w:pBdr>
-        <w:rPr>
-          <w:rFonts w:ascii="Segoe UI" w:hAnsi="Segoe UI" w:cs="Segoe UI"/>
-          <w:sz w:val="21"/>
-          <w:szCs w:val="21"/>
-        </w:rPr>
-      </w:pPr>
-      <w:r>
-        <w:rPr>
-          <w:rFonts w:ascii="Segoe UI" w:hAnsi="Segoe UI" w:cs="Segoe UI"/>
-          <w:b/>
-          <w:bCs/>
-          <w:sz w:val="21"/>
-          <w:szCs w:val="21"/>
-          <w:bdr w:val="single" w:sz="2" w:space="0" w:color="E3E3E3" w:frame="1"/>
-        </w:rPr>
-        <w:t>Impact of Filing Status on Bond Sale</w:t>
-      </w:r>
-      <w:r>
-        <w:rPr>
-          <w:rFonts w:ascii="Segoe UI" w:hAnsi="Segoe UI" w:cs="Segoe UI"/>
-          <w:sz w:val="21"/>
-          <w:szCs w:val="21"/>
-        </w:rPr>
-        <w:t>: Does the timeliness of ADTR filing (on time vs. late) have any correlation with the success of bond sales?</w:t>
-      </w:r>
-    </w:p>
-    <w:p>
-      <w:pPr>
-        <w:pBdr>
-          <w:top w:val="single" w:sz="2" w:space="0" w:color="E3E3E3"/>
-          <w:left w:val="single" w:sz="2" w:space="0" w:color="E3E3E3"/>
-          <w:bottom w:val="single" w:sz="2" w:space="0" w:color="E3E3E3"/>
-          <w:right w:val="single" w:sz="2" w:space="0" w:color="E3E3E3"/>
-        </w:pBdr>
-        <w:spacing w:before="300"/>
-        <w:rPr>
-          <w:rFonts w:ascii="Segoe UI" w:hAnsi="Segoe UI" w:cs="Segoe UI"/>
-          <w:sz w:val="21"/>
-          <w:szCs w:val="21"/>
-        </w:rPr>
-      </w:pPr>
-      <w:r>
-        <w:rPr>
-          <w:rFonts w:ascii="Segoe UI" w:hAnsi="Segoe UI" w:cs="Segoe UI"/>
-          <w:sz w:val="21"/>
-          <w:szCs w:val="21"/>
-        </w:rPr>
-        <w:t>These questions will help you dive deep into the financial aspects of bond issuance in California, exploring trends, identifying patterns, and potentially uncovering insights about financial health, operational efficiency, and the impact of fiscal policies on bond sales. After performing SQL queries to explore these questions, you can then leverage Tableau to visualize your findings, making them accessible and understandable to your audience. ​​</w:t>
-      </w:r>
-    </w:p>
-    <w:p>
-      <w:pPr>
-        <w:rPr>
-          <w:rFonts w:ascii="Segoe UI" w:hAnsi="Segoe UI" w:cs="Segoe UI"/>
-          <w:sz w:val="21"/>
-          <w:szCs w:val="21"/>
-        </w:rPr>
-      </w:pPr>
-      <w:r>
-        <w:rPr>
-          <w:rFonts w:ascii="Segoe UI" w:hAnsi="Segoe UI" w:cs="Segoe UI"/>
-          <w:sz w:val="21"/>
-          <w:szCs w:val="21"/>
-        </w:rPr>
-        <w:fldChar w:fldCharType="begin"/>
-      </w:r>
-      <w:r>
-        <w:rPr>
-          <w:rFonts w:ascii="Segoe UI" w:hAnsi="Segoe UI" w:cs="Segoe UI"/>
-          <w:sz w:val="21"/>
-          <w:szCs w:val="21"/>
-        </w:rPr>
-        <w:instrText xml:space="preserve"> INCLUDEPICTURE "https://s.gravatar.com/avatar/5cb58929f4a0c614bc012ec38decda5f?s=480&amp;r=pg&amp;d=https%3A%2F%2Fcdn.auth0.com%2Favatars%2Faw.png" \* MERGEFORMATINET </w:instrText>
-      </w:r>
-      <w:r>
-        <w:rPr>
-          <w:rFonts w:ascii="Segoe UI" w:hAnsi="Segoe UI" w:cs="Segoe UI"/>
-          <w:sz w:val="21"/>
-          <w:szCs w:val="21"/>
-        </w:rPr>
-        <w:fldChar w:fldCharType="separate"/>
-      </w:r>
-      <w:r>
-        <w:rPr>
-          <w:rFonts w:ascii="Segoe UI" w:hAnsi="Segoe UI" w:cs="Segoe UI"/>
-          <w:noProof/>
-          <w:sz w:val="21"/>
-          <w:szCs w:val="21"/>
-        </w:rPr>
-        <w:drawing>
-          <wp:inline distT="0" distB="0" distL="0" distR="0" wp14:anchorId="175B8796" wp14:editId="4FE5A189">
-            <wp:extent cx="307975" cy="307975"/>
-            <wp:effectExtent l="0" t="0" r="0" b="0"/>
-            <wp:docPr id="828854191" name="Picture 1" descr="User"/>
-            <wp:cNvGraphicFramePr>
-              <a:graphicFrameLocks xmlns:a="http://schemas.openxmlformats.org/drawingml/2006/main" noChangeAspect="1"/>
-            </wp:cNvGraphicFramePr>
-            <a:graphic xmlns:a="http://schemas.openxmlformats.org/drawingml/2006/main">
-              <a:graphicData uri="http://schemas.openxmlformats.org/drawingml/2006/picture">
-                <pic:pic xmlns:pic="http://schemas.openxmlformats.org/drawingml/2006/picture">
-                  <pic:nvPicPr>
-                    <pic:cNvPr id="0" name="Picture 1" descr="User"/>
-                    <pic:cNvPicPr>
-                      <a:picLocks noChangeAspect="1" noChangeArrowheads="1"/>
-                    </pic:cNvPicPr>
-                  </pic:nvPicPr>
-                  <pic:blipFill>
-                    <a:blip r:embed="rId6" cstate="print">
-                      <a:extLst>
-                        <a:ext uri="{28A0092B-C50C-407E-A947-70E740481C1C}">
-                          <a14:useLocalDpi xmlns:a14="http://schemas.microsoft.com/office/drawing/2010/main" val="0"/>
-                        </a:ext>
-                      </a:extLst>
-                    </a:blip>
-                    <a:srcRect/>
-                    <a:stretch>
-                      <a:fillRect/>
-                    </a:stretch>
-                  </pic:blipFill>
-                  <pic:spPr bwMode="auto">
-                    <a:xfrm>
-                      <a:off x="0" y="0"/>
-                      <a:ext cx="307975" cy="307975"/>
-                    </a:xfrm>
-                    <a:prstGeom prst="rect">
-                      <a:avLst/>
-                    </a:prstGeom>
-                    <a:noFill/>
-                    <a:ln>
-                      <a:noFill/>
-                    </a:ln>
-                  </pic:spPr>
-                </pic:pic>
-              </a:graphicData>
-            </a:graphic>
-          </wp:inline>
-        </w:drawing>
-      </w:r>
-      <w:r>
-        <w:rPr>
-          <w:rFonts w:ascii="Segoe UI" w:hAnsi="Segoe UI" w:cs="Segoe UI"/>
-          <w:sz w:val="21"/>
-          <w:szCs w:val="21"/>
-        </w:rPr>
-        <w:fldChar w:fldCharType="end"/>
-      </w:r>
-    </w:p>
-    <w:p>
-      <w:pPr>
-        <w:rPr>
-          <w:rFonts w:ascii="Segoe UI" w:hAnsi="Segoe UI" w:cs="Segoe UI"/>
-          <w:sz w:val="21"/>
-          <w:szCs w:val="21"/>
-        </w:rPr>
-      </w:pPr>
-      <w:r>
-        <w:rPr>
-          <w:rFonts w:ascii="Segoe UI" w:hAnsi="Segoe UI" w:cs="Segoe UI"/>
-          <w:sz w:val="21"/>
-          <w:szCs w:val="21"/>
-        </w:rPr>
-        <w:t xml:space="preserve">Give me more </w:t>
-      </w:r>
-      <w:proofErr w:type="gramStart"/>
-      <w:r>
-        <w:rPr>
-          <w:rFonts w:ascii="Segoe UI" w:hAnsi="Segoe UI" w:cs="Segoe UI"/>
-          <w:sz w:val="21"/>
-          <w:szCs w:val="21"/>
-        </w:rPr>
-        <w:t>questions</w:t>
-      </w:r>
-      <w:proofErr w:type="gramEnd"/>
-    </w:p>
-    <w:p>
-      <w:pPr>
-        <w:shd w:val="clear" w:color="auto" w:fill="AB68FF"/>
-        <w:rPr>
-          <w:rFonts w:ascii="Segoe UI" w:hAnsi="Segoe UI" w:cs="Segoe UI"/>
-          <w:sz w:val="21"/>
-          <w:szCs w:val="21"/>
-        </w:rPr>
-      </w:pPr>
-      <w:proofErr w:type="spellStart"/>
-      <w:r>
-        <w:rPr>
-          <w:rFonts w:ascii="Segoe UI" w:hAnsi="Segoe UI" w:cs="Segoe UI"/>
-          <w:sz w:val="21"/>
-          <w:szCs w:val="21"/>
-        </w:rPr>
-        <w:t>ChatGPT</w:t>
-      </w:r>
-      <w:proofErr w:type="spellEnd"/>
-    </w:p>
-    <w:p>
-      <w:pPr>
-        <w:pBdr>
-          <w:top w:val="single" w:sz="2" w:space="0" w:color="E3E3E3"/>
-          <w:left w:val="single" w:sz="2" w:space="0" w:color="E3E3E3"/>
-          <w:bottom w:val="single" w:sz="2" w:space="0" w:color="E3E3E3"/>
-          <w:right w:val="single" w:sz="2" w:space="0" w:color="E3E3E3"/>
-        </w:pBdr>
-        <w:spacing w:after="300"/>
-        <w:rPr>
-          <w:rFonts w:ascii="Segoe UI" w:hAnsi="Segoe UI" w:cs="Segoe UI"/>
-          <w:sz w:val="21"/>
-          <w:szCs w:val="21"/>
-        </w:rPr>
-      </w:pPr>
-      <w:r>
-        <w:rPr>
-          <w:rFonts w:ascii="Segoe UI" w:hAnsi="Segoe UI" w:cs="Segoe UI"/>
-          <w:sz w:val="21"/>
-          <w:szCs w:val="21"/>
-        </w:rPr>
-        <w:t xml:space="preserve">Building upon the initial set of exploratory data analysis (EDA) questions, here are additional questions to deepen your understanding of the financial and bond issuance activities in </w:t>
-      </w:r>
-      <w:r>
-        <w:rPr>
-          <w:rFonts w:ascii="Segoe UI" w:hAnsi="Segoe UI" w:cs="Segoe UI"/>
-          <w:sz w:val="21"/>
-          <w:szCs w:val="21"/>
-        </w:rPr>
-        <w:lastRenderedPageBreak/>
-        <w:t>California. These questions can help uncover more nuanced insights and patterns within your dataset:</w:t>
-      </w:r>
-    </w:p>
-    <w:p>
-      <w:pPr>
-        <w:pBdr>
-          <w:top w:val="single" w:sz="2" w:space="0" w:color="E3E3E3"/>
-          <w:left w:val="single" w:sz="2" w:space="0" w:color="E3E3E3"/>
-          <w:bottom w:val="single" w:sz="2" w:space="0" w:color="E3E3E3"/>
-          <w:right w:val="single" w:sz="2" w:space="0" w:color="E3E3E3"/>
-        </w:pBdr>
-        <w:spacing w:before="100" w:beforeAutospacing="1" w:after="100" w:afterAutospacing="1"/>
-        <w:outlineLvl w:val="2"/>
-        <w:rPr>
-          <w:rFonts w:ascii="Segoe UI" w:hAnsi="Segoe UI" w:cs="Segoe UI"/>
-          <w:b/>
-          <w:bCs/>
-          <w:sz w:val="26"/>
-          <w:szCs w:val="26"/>
-        </w:rPr>
-      </w:pPr>
-      <w:r>
-        <w:rPr>
-          <w:rFonts w:ascii="Segoe UI" w:hAnsi="Segoe UI" w:cs="Segoe UI"/>
-          <w:b/>
-          <w:bCs/>
-          <w:sz w:val="26"/>
-          <w:szCs w:val="26"/>
-        </w:rPr>
-        <w:t>Detailed Financial Analysis</w:t>
-      </w:r>
-    </w:p>
-    <w:p>
-      <w:pPr>
-        <w:numPr>
-          <w:ilvl w:val="0"/>
-          <w:numId w:val="15"/>
-        </w:numPr>
-        <w:pBdr>
-          <w:top w:val="single" w:sz="2" w:space="0" w:color="E3E3E3"/>
-          <w:left w:val="single" w:sz="2" w:space="5" w:color="E3E3E3"/>
-          <w:bottom w:val="single" w:sz="2" w:space="0" w:color="E3E3E3"/>
-          <w:right w:val="single" w:sz="2" w:space="0" w:color="E3E3E3"/>
-        </w:pBdr>
-        <w:rPr>
-          <w:rFonts w:ascii="Segoe UI" w:hAnsi="Segoe UI" w:cs="Segoe UI"/>
-          <w:sz w:val="21"/>
-          <w:szCs w:val="21"/>
-        </w:rPr>
-      </w:pPr>
-      <w:r>
-        <w:rPr>
-          <w:rFonts w:ascii="Segoe UI" w:hAnsi="Segoe UI" w:cs="Segoe UI"/>
-          <w:b/>
-          <w:bCs/>
-          <w:sz w:val="21"/>
-          <w:szCs w:val="21"/>
-          <w:bdr w:val="single" w:sz="2" w:space="0" w:color="E3E3E3" w:frame="1"/>
-        </w:rPr>
-        <w:t>Bond Issuance Size</w:t>
-      </w:r>
-      <w:r>
-        <w:rPr>
-          <w:rFonts w:ascii="Segoe UI" w:hAnsi="Segoe UI" w:cs="Segoe UI"/>
-          <w:sz w:val="21"/>
-          <w:szCs w:val="21"/>
-        </w:rPr>
-        <w:t>: What is the distribution of bond issuance sizes (total amount), and how does it vary by issuer or over time?</w:t>
-      </w:r>
-    </w:p>
-    <w:p>
-      <w:pPr>
-        <w:numPr>
-          <w:ilvl w:val="0"/>
-          <w:numId w:val="15"/>
-        </w:numPr>
-        <w:pBdr>
-          <w:top w:val="single" w:sz="2" w:space="0" w:color="E3E3E3"/>
-          <w:left w:val="single" w:sz="2" w:space="5" w:color="E3E3E3"/>
-          <w:bottom w:val="single" w:sz="2" w:space="0" w:color="E3E3E3"/>
-          <w:right w:val="single" w:sz="2" w:space="0" w:color="E3E3E3"/>
-        </w:pBdr>
-        <w:rPr>
-          <w:rFonts w:ascii="Segoe UI" w:hAnsi="Segoe UI" w:cs="Segoe UI"/>
-          <w:sz w:val="21"/>
-          <w:szCs w:val="21"/>
-        </w:rPr>
-      </w:pPr>
-      <w:r>
-        <w:rPr>
-          <w:rFonts w:ascii="Segoe UI" w:hAnsi="Segoe UI" w:cs="Segoe UI"/>
-          <w:b/>
-          <w:bCs/>
-          <w:sz w:val="21"/>
-          <w:szCs w:val="21"/>
-          <w:bdr w:val="single" w:sz="2" w:space="0" w:color="E3E3E3" w:frame="1"/>
-        </w:rPr>
-        <w:t>High-Cost Issuances</w:t>
-      </w:r>
-      <w:r>
-        <w:rPr>
-          <w:rFonts w:ascii="Segoe UI" w:hAnsi="Segoe UI" w:cs="Segoe UI"/>
-          <w:sz w:val="21"/>
-          <w:szCs w:val="21"/>
-        </w:rPr>
-        <w:t xml:space="preserve">: Identify the top 10 bond issuances with the highest total fees and </w:t>
-      </w:r>
-      <w:proofErr w:type="spellStart"/>
-      <w:r>
-        <w:rPr>
-          <w:rFonts w:ascii="Segoe UI" w:hAnsi="Segoe UI" w:cs="Segoe UI"/>
-          <w:sz w:val="21"/>
-          <w:szCs w:val="21"/>
-        </w:rPr>
-        <w:t>analyze</w:t>
-      </w:r>
-      <w:proofErr w:type="spellEnd"/>
-      <w:r>
-        <w:rPr>
-          <w:rFonts w:ascii="Segoe UI" w:hAnsi="Segoe UI" w:cs="Segoe UI"/>
-          <w:sz w:val="21"/>
-          <w:szCs w:val="21"/>
-        </w:rPr>
-        <w:t xml:space="preserve"> the common characteristics among them (issuer, county, year).</w:t>
-      </w:r>
-    </w:p>
-    <w:p>
-      <w:pPr>
-        <w:numPr>
-          <w:ilvl w:val="0"/>
-          <w:numId w:val="15"/>
-        </w:numPr>
-        <w:pBdr>
-          <w:top w:val="single" w:sz="2" w:space="0" w:color="E3E3E3"/>
-          <w:left w:val="single" w:sz="2" w:space="5" w:color="E3E3E3"/>
-          <w:bottom w:val="single" w:sz="2" w:space="0" w:color="E3E3E3"/>
-          <w:right w:val="single" w:sz="2" w:space="0" w:color="E3E3E3"/>
-        </w:pBdr>
-        <w:rPr>
-          <w:rFonts w:ascii="Segoe UI" w:hAnsi="Segoe UI" w:cs="Segoe UI"/>
-          <w:sz w:val="21"/>
-          <w:szCs w:val="21"/>
-        </w:rPr>
-      </w:pPr>
-      <w:r>
-        <w:rPr>
-          <w:rFonts w:ascii="Segoe UI" w:hAnsi="Segoe UI" w:cs="Segoe UI"/>
-          <w:b/>
-          <w:bCs/>
-          <w:sz w:val="21"/>
-          <w:szCs w:val="21"/>
-          <w:bdr w:val="single" w:sz="2" w:space="0" w:color="E3E3E3" w:frame="1"/>
-        </w:rPr>
-        <w:t>Cost Efficiency</w:t>
-      </w:r>
-      <w:r>
-        <w:rPr>
-          <w:rFonts w:ascii="Segoe UI" w:hAnsi="Segoe UI" w:cs="Segoe UI"/>
-          <w:sz w:val="21"/>
-          <w:szCs w:val="21"/>
-        </w:rPr>
-        <w:t>: Calculate the cost efficiency of bond issuances (e.g., fees as a percentage of the total bond amount) and identify which issuers or counties are the most cost-efficient.</w:t>
-      </w:r>
-    </w:p>
-    <w:p>
-      <w:pPr>
-        <w:pBdr>
-          <w:top w:val="single" w:sz="2" w:space="0" w:color="E3E3E3"/>
-          <w:left w:val="single" w:sz="2" w:space="0" w:color="E3E3E3"/>
-          <w:bottom w:val="single" w:sz="2" w:space="0" w:color="E3E3E3"/>
-          <w:right w:val="single" w:sz="2" w:space="0" w:color="E3E3E3"/>
-        </w:pBdr>
-        <w:spacing w:before="100" w:beforeAutospacing="1" w:after="100" w:afterAutospacing="1"/>
-        <w:outlineLvl w:val="2"/>
-        <w:rPr>
-          <w:rFonts w:ascii="Segoe UI" w:hAnsi="Segoe UI" w:cs="Segoe UI"/>
-          <w:b/>
-          <w:bCs/>
-          <w:sz w:val="26"/>
-          <w:szCs w:val="26"/>
-        </w:rPr>
-      </w:pPr>
-      <w:r>
-        <w:rPr>
-          <w:rFonts w:ascii="Segoe UI" w:hAnsi="Segoe UI" w:cs="Segoe UI"/>
-          <w:b/>
-          <w:bCs/>
-          <w:sz w:val="26"/>
-          <w:szCs w:val="26"/>
-        </w:rPr>
-        <w:t>Comparative Analysis</w:t>
-      </w:r>
-    </w:p>
-    <w:p>
-      <w:pPr>
-        <w:numPr>
-          <w:ilvl w:val="0"/>
-          <w:numId w:val="16"/>
-        </w:numPr>
-        <w:pBdr>
-          <w:top w:val="single" w:sz="2" w:space="0" w:color="E3E3E3"/>
-          <w:left w:val="single" w:sz="2" w:space="5" w:color="E3E3E3"/>
-          <w:bottom w:val="single" w:sz="2" w:space="0" w:color="E3E3E3"/>
-          <w:right w:val="single" w:sz="2" w:space="0" w:color="E3E3E3"/>
-        </w:pBdr>
-        <w:rPr>
-          <w:rFonts w:ascii="Segoe UI" w:hAnsi="Segoe UI" w:cs="Segoe UI"/>
-          <w:sz w:val="21"/>
-          <w:szCs w:val="21"/>
-        </w:rPr>
-      </w:pPr>
-      <w:r>
-        <w:rPr>
-          <w:rFonts w:ascii="Segoe UI" w:hAnsi="Segoe UI" w:cs="Segoe UI"/>
-          <w:b/>
-          <w:bCs/>
-          <w:sz w:val="21"/>
-          <w:szCs w:val="21"/>
-          <w:bdr w:val="single" w:sz="2" w:space="0" w:color="E3E3E3" w:frame="1"/>
-        </w:rPr>
-        <w:t>Year-over-Year Growth</w:t>
-      </w:r>
-      <w:r>
-        <w:rPr>
-          <w:rFonts w:ascii="Segoe UI" w:hAnsi="Segoe UI" w:cs="Segoe UI"/>
-          <w:sz w:val="21"/>
-          <w:szCs w:val="21"/>
-        </w:rPr>
-        <w:t xml:space="preserve">: </w:t>
-      </w:r>
-      <w:proofErr w:type="spellStart"/>
-      <w:r>
-        <w:rPr>
-          <w:rFonts w:ascii="Segoe UI" w:hAnsi="Segoe UI" w:cs="Segoe UI"/>
-          <w:sz w:val="21"/>
-          <w:szCs w:val="21"/>
-        </w:rPr>
-        <w:t>Analyze</w:t>
-      </w:r>
-      <w:proofErr w:type="spellEnd"/>
-      <w:r>
-        <w:rPr>
-          <w:rFonts w:ascii="Segoe UI" w:hAnsi="Segoe UI" w:cs="Segoe UI"/>
-          <w:sz w:val="21"/>
-          <w:szCs w:val="21"/>
-        </w:rPr>
-        <w:t xml:space="preserve"> the year-over-year growth in the number of bonds issued and the total issuance amount. Identify any patterns or anomalies.</w:t>
-      </w:r>
-    </w:p>
-    <w:p>
-      <w:pPr>
-        <w:numPr>
-          <w:ilvl w:val="0"/>
-          <w:numId w:val="16"/>
-        </w:numPr>
-        <w:pBdr>
-          <w:top w:val="single" w:sz="2" w:space="0" w:color="E3E3E3"/>
-          <w:left w:val="single" w:sz="2" w:space="5" w:color="E3E3E3"/>
-          <w:bottom w:val="single" w:sz="2" w:space="0" w:color="E3E3E3"/>
-          <w:right w:val="single" w:sz="2" w:space="0" w:color="E3E3E3"/>
-        </w:pBdr>
-        <w:rPr>
-          <w:rFonts w:ascii="Segoe UI" w:hAnsi="Segoe UI" w:cs="Segoe UI"/>
-          <w:sz w:val="21"/>
-          <w:szCs w:val="21"/>
-        </w:rPr>
-      </w:pPr>
-      <w:r>
-        <w:rPr>
-          <w:rFonts w:ascii="Segoe UI" w:hAnsi="Segoe UI" w:cs="Segoe UI"/>
-          <w:b/>
-          <w:bCs/>
-          <w:sz w:val="21"/>
-          <w:szCs w:val="21"/>
-          <w:bdr w:val="single" w:sz="2" w:space="0" w:color="E3E3E3" w:frame="1"/>
-        </w:rPr>
-        <w:t>Comparative Fee Analysis</w:t>
-      </w:r>
-      <w:r>
-        <w:rPr>
-          <w:rFonts w:ascii="Segoe UI" w:hAnsi="Segoe UI" w:cs="Segoe UI"/>
-          <w:sz w:val="21"/>
-          <w:szCs w:val="21"/>
-        </w:rPr>
-        <w:t>: Compare the different types of fees (Financial Advisor Fee, Bond Counsel Fee, etc.) to see which fees constitute the largest portion of the costs associated with bond issuance.</w:t>
-      </w:r>
-    </w:p>
-    <w:p>
-      <w:pPr>
-        <w:pBdr>
-          <w:top w:val="single" w:sz="2" w:space="0" w:color="E3E3E3"/>
-          <w:left w:val="single" w:sz="2" w:space="0" w:color="E3E3E3"/>
-          <w:bottom w:val="single" w:sz="2" w:space="0" w:color="E3E3E3"/>
-          <w:right w:val="single" w:sz="2" w:space="0" w:color="E3E3E3"/>
-        </w:pBdr>
-        <w:spacing w:before="100" w:beforeAutospacing="1" w:after="100" w:afterAutospacing="1"/>
-        <w:outlineLvl w:val="2"/>
-        <w:rPr>
-          <w:rFonts w:ascii="Segoe UI" w:hAnsi="Segoe UI" w:cs="Segoe UI"/>
-          <w:b/>
-          <w:bCs/>
-          <w:sz w:val="26"/>
-          <w:szCs w:val="26"/>
-        </w:rPr>
-      </w:pPr>
-      <w:r>
-        <w:rPr>
-          <w:rFonts w:ascii="Segoe UI" w:hAnsi="Segoe UI" w:cs="Segoe UI"/>
-          <w:b/>
-          <w:bCs/>
-          <w:sz w:val="26"/>
-          <w:szCs w:val="26"/>
-        </w:rPr>
-        <w:t>Issuer-Specific Analysis</w:t>
-      </w:r>
-    </w:p>
-    <w:p>
-      <w:pPr>
-        <w:numPr>
-          <w:ilvl w:val="0"/>
-          <w:numId w:val="17"/>
-        </w:numPr>
-        <w:pBdr>
-          <w:top w:val="single" w:sz="2" w:space="0" w:color="E3E3E3"/>
-          <w:left w:val="single" w:sz="2" w:space="5" w:color="E3E3E3"/>
-          <w:bottom w:val="single" w:sz="2" w:space="0" w:color="E3E3E3"/>
-          <w:right w:val="single" w:sz="2" w:space="0" w:color="E3E3E3"/>
-        </w:pBdr>
-        <w:rPr>
-          <w:rFonts w:ascii="Segoe UI" w:hAnsi="Segoe UI" w:cs="Segoe UI"/>
-          <w:sz w:val="21"/>
-          <w:szCs w:val="21"/>
-        </w:rPr>
-      </w:pPr>
-      <w:r>
-        <w:rPr>
-          <w:rFonts w:ascii="Segoe UI" w:hAnsi="Segoe UI" w:cs="Segoe UI"/>
-          <w:b/>
-          <w:bCs/>
-          <w:sz w:val="21"/>
-          <w:szCs w:val="21"/>
-          <w:bdr w:val="single" w:sz="2" w:space="0" w:color="E3E3E3" w:frame="1"/>
-        </w:rPr>
-        <w:t>Issuer Performance Over Time</w:t>
-      </w:r>
-      <w:r>
-        <w:rPr>
-          <w:rFonts w:ascii="Segoe UI" w:hAnsi="Segoe UI" w:cs="Segoe UI"/>
-          <w:sz w:val="21"/>
-          <w:szCs w:val="21"/>
-        </w:rPr>
-        <w:t>: For issuers with multiple bond issuances, how has their performance (in terms of sale status, filing timeliness, etc.) changed over time?</w:t>
-      </w:r>
-    </w:p>
-    <w:p>
-      <w:pPr>
-        <w:numPr>
-          <w:ilvl w:val="0"/>
-          <w:numId w:val="17"/>
-        </w:numPr>
-        <w:pBdr>
-          <w:top w:val="single" w:sz="2" w:space="0" w:color="E3E3E3"/>
-          <w:left w:val="single" w:sz="2" w:space="5" w:color="E3E3E3"/>
-          <w:bottom w:val="single" w:sz="2" w:space="0" w:color="E3E3E3"/>
-          <w:right w:val="single" w:sz="2" w:space="0" w:color="E3E3E3"/>
-        </w:pBdr>
-        <w:rPr>
-          <w:rFonts w:ascii="Segoe UI" w:hAnsi="Segoe UI" w:cs="Segoe UI"/>
-          <w:sz w:val="21"/>
-          <w:szCs w:val="21"/>
-        </w:rPr>
-      </w:pPr>
-      <w:r>
-        <w:rPr>
-          <w:rFonts w:ascii="Segoe UI" w:hAnsi="Segoe UI" w:cs="Segoe UI"/>
-          <w:b/>
-          <w:bCs/>
-          <w:sz w:val="21"/>
-          <w:szCs w:val="21"/>
-          <w:bdr w:val="single" w:sz="2" w:space="0" w:color="E3E3E3" w:frame="1"/>
-        </w:rPr>
-        <w:t>Issuer Fiscal Responsibility</w:t>
-      </w:r>
-      <w:r>
-        <w:rPr>
-          <w:rFonts w:ascii="Segoe UI" w:hAnsi="Segoe UI" w:cs="Segoe UI"/>
-          <w:sz w:val="21"/>
-          <w:szCs w:val="21"/>
-        </w:rPr>
-        <w:t>: Which issuers consistently report ADTR in the next fiscal year, and does this correlate with better financial metrics or sale outcomes?</w:t>
-      </w:r>
-    </w:p>
-    <w:p>
-      <w:pPr>
-        <w:pBdr>
-          <w:top w:val="single" w:sz="2" w:space="0" w:color="E3E3E3"/>
-          <w:left w:val="single" w:sz="2" w:space="0" w:color="E3E3E3"/>
-          <w:bottom w:val="single" w:sz="2" w:space="0" w:color="E3E3E3"/>
-          <w:right w:val="single" w:sz="2" w:space="0" w:color="E3E3E3"/>
-        </w:pBdr>
-        <w:spacing w:before="100" w:beforeAutospacing="1" w:after="100" w:afterAutospacing="1"/>
-        <w:outlineLvl w:val="2"/>
-        <w:rPr>
-          <w:rFonts w:ascii="Segoe UI" w:hAnsi="Segoe UI" w:cs="Segoe UI"/>
-          <w:b/>
-          <w:bCs/>
-          <w:sz w:val="26"/>
-          <w:szCs w:val="26"/>
-        </w:rPr>
-      </w:pPr>
-      <w:r>
-        <w:rPr>
-          <w:rFonts w:ascii="Segoe UI" w:hAnsi="Segoe UI" w:cs="Segoe UI"/>
-          <w:b/>
-          <w:bCs/>
-          <w:sz w:val="26"/>
-          <w:szCs w:val="26"/>
-        </w:rPr>
-        <w:t>Impact of External Factors</w:t>
-      </w:r>
-    </w:p>
-    <w:p>
-      <w:pPr>
-        <w:numPr>
-          <w:ilvl w:val="0"/>
-          <w:numId w:val="18"/>
-        </w:numPr>
-        <w:pBdr>
-          <w:top w:val="single" w:sz="2" w:space="0" w:color="E3E3E3"/>
-          <w:left w:val="single" w:sz="2" w:space="5" w:color="E3E3E3"/>
-          <w:bottom w:val="single" w:sz="2" w:space="0" w:color="E3E3E3"/>
-          <w:right w:val="single" w:sz="2" w:space="0" w:color="E3E3E3"/>
-        </w:pBdr>
-        <w:rPr>
-          <w:rFonts w:ascii="Segoe UI" w:hAnsi="Segoe UI" w:cs="Segoe UI"/>
-          <w:sz w:val="21"/>
-          <w:szCs w:val="21"/>
-        </w:rPr>
-      </w:pPr>
-      <w:r>
-        <w:rPr>
-          <w:rFonts w:ascii="Segoe UI" w:hAnsi="Segoe UI" w:cs="Segoe UI"/>
-          <w:b/>
-          <w:bCs/>
-          <w:sz w:val="21"/>
-          <w:szCs w:val="21"/>
-          <w:bdr w:val="single" w:sz="2" w:space="0" w:color="E3E3E3" w:frame="1"/>
-        </w:rPr>
-        <w:t>Economic Impact Analysis</w:t>
-      </w:r>
-      <w:r>
-        <w:rPr>
-          <w:rFonts w:ascii="Segoe UI" w:hAnsi="Segoe UI" w:cs="Segoe UI"/>
-          <w:sz w:val="21"/>
-          <w:szCs w:val="21"/>
-        </w:rPr>
-        <w:t>: Investigate if there are noticeable impacts on bond issuance activities during economic downturns or booms (this might require external economic data for context).</w:t>
-      </w:r>
-    </w:p>
-    <w:p>
-      <w:pPr>
-        <w:numPr>
-          <w:ilvl w:val="0"/>
-          <w:numId w:val="18"/>
-        </w:numPr>
-        <w:pBdr>
-          <w:top w:val="single" w:sz="2" w:space="0" w:color="E3E3E3"/>
-          <w:left w:val="single" w:sz="2" w:space="5" w:color="E3E3E3"/>
-          <w:bottom w:val="single" w:sz="2" w:space="0" w:color="E3E3E3"/>
-          <w:right w:val="single" w:sz="2" w:space="0" w:color="E3E3E3"/>
-        </w:pBdr>
-        <w:rPr>
-          <w:rFonts w:ascii="Segoe UI" w:hAnsi="Segoe UI" w:cs="Segoe UI"/>
-          <w:sz w:val="21"/>
-          <w:szCs w:val="21"/>
-        </w:rPr>
-      </w:pPr>
-      <w:r>
-        <w:rPr>
-          <w:rFonts w:ascii="Segoe UI" w:hAnsi="Segoe UI" w:cs="Segoe UI"/>
-          <w:b/>
-          <w:bCs/>
-          <w:sz w:val="21"/>
-          <w:szCs w:val="21"/>
-          <w:bdr w:val="single" w:sz="2" w:space="0" w:color="E3E3E3" w:frame="1"/>
-        </w:rPr>
-        <w:t>Legislative Impact</w:t>
-      </w:r>
-      <w:r>
-        <w:rPr>
-          <w:rFonts w:ascii="Segoe UI" w:hAnsi="Segoe UI" w:cs="Segoe UI"/>
-          <w:sz w:val="21"/>
-          <w:szCs w:val="21"/>
-        </w:rPr>
-        <w:t>: Explore if there are any changes in bond issuance patterns corresponding to major legislative changes or public policies affecting finance and economy in California.</w:t>
-      </w:r>
-    </w:p>
-    <w:p>
-      <w:pPr>
-        <w:pBdr>
-          <w:top w:val="single" w:sz="2" w:space="0" w:color="E3E3E3"/>
-          <w:left w:val="single" w:sz="2" w:space="0" w:color="E3E3E3"/>
-          <w:bottom w:val="single" w:sz="2" w:space="0" w:color="E3E3E3"/>
-          <w:right w:val="single" w:sz="2" w:space="0" w:color="E3E3E3"/>
-        </w:pBdr>
-        <w:spacing w:before="100" w:beforeAutospacing="1" w:after="100" w:afterAutospacing="1"/>
-        <w:outlineLvl w:val="2"/>
-        <w:rPr>
-          <w:rFonts w:ascii="Segoe UI" w:hAnsi="Segoe UI" w:cs="Segoe UI"/>
-          <w:b/>
-          <w:bCs/>
-          <w:sz w:val="26"/>
-          <w:szCs w:val="26"/>
-        </w:rPr>
-      </w:pPr>
-      <w:r>
-        <w:rPr>
-          <w:rFonts w:ascii="Segoe UI" w:hAnsi="Segoe UI" w:cs="Segoe UI"/>
-          <w:b/>
-          <w:bCs/>
-          <w:sz w:val="26"/>
-          <w:szCs w:val="26"/>
-        </w:rPr>
-        <w:t>Advanced Statistical and Predictive Analysis</w:t>
-      </w:r>
-    </w:p>
-    <w:p>
-      <w:pPr>
-        <w:numPr>
-          <w:ilvl w:val="0"/>
-          <w:numId w:val="19"/>
-        </w:numPr>
-        <w:pBdr>
-          <w:top w:val="single" w:sz="2" w:space="0" w:color="E3E3E3"/>
-          <w:left w:val="single" w:sz="2" w:space="5" w:color="E3E3E3"/>
-          <w:bottom w:val="single" w:sz="2" w:space="0" w:color="E3E3E3"/>
-          <w:right w:val="single" w:sz="2" w:space="0" w:color="E3E3E3"/>
-        </w:pBdr>
-        <w:rPr>
-          <w:rFonts w:ascii="Segoe UI" w:hAnsi="Segoe UI" w:cs="Segoe UI"/>
-          <w:sz w:val="21"/>
-          <w:szCs w:val="21"/>
-        </w:rPr>
-      </w:pPr>
-      <w:r>
-        <w:rPr>
-          <w:rFonts w:ascii="Segoe UI" w:hAnsi="Segoe UI" w:cs="Segoe UI"/>
-          <w:b/>
-          <w:bCs/>
-          <w:sz w:val="21"/>
-          <w:szCs w:val="21"/>
-          <w:bdr w:val="single" w:sz="2" w:space="0" w:color="E3E3E3" w:frame="1"/>
-        </w:rPr>
-        <w:t>Predictive Factors for Sale Status</w:t>
-      </w:r>
-      <w:r>
-        <w:rPr>
-          <w:rFonts w:ascii="Segoe UI" w:hAnsi="Segoe UI" w:cs="Segoe UI"/>
-          <w:sz w:val="21"/>
-          <w:szCs w:val="21"/>
-        </w:rPr>
-        <w:t>: Using logistic regression or another classification method, determine which factors are most predictive of a bond's sale status (sold, not sold).</w:t>
-      </w:r>
-    </w:p>
-    <w:p>
-      <w:pPr>
-        <w:numPr>
-          <w:ilvl w:val="0"/>
-          <w:numId w:val="19"/>
-        </w:numPr>
-        <w:pBdr>
-          <w:top w:val="single" w:sz="2" w:space="0" w:color="E3E3E3"/>
-          <w:left w:val="single" w:sz="2" w:space="5" w:color="E3E3E3"/>
-          <w:bottom w:val="single" w:sz="2" w:space="0" w:color="E3E3E3"/>
-          <w:right w:val="single" w:sz="2" w:space="0" w:color="E3E3E3"/>
-        </w:pBdr>
-        <w:rPr>
-          <w:rFonts w:ascii="Segoe UI" w:hAnsi="Segoe UI" w:cs="Segoe UI"/>
-          <w:sz w:val="21"/>
-          <w:szCs w:val="21"/>
-        </w:rPr>
-      </w:pPr>
-      <w:r>
-        <w:rPr>
-          <w:rFonts w:ascii="Segoe UI" w:hAnsi="Segoe UI" w:cs="Segoe UI"/>
-          <w:b/>
-          <w:bCs/>
-          <w:sz w:val="21"/>
-          <w:szCs w:val="21"/>
-          <w:bdr w:val="single" w:sz="2" w:space="0" w:color="E3E3E3" w:frame="1"/>
-        </w:rPr>
-        <w:t>Time Series Forecasting</w:t>
-      </w:r>
-      <w:r>
-        <w:rPr>
-          <w:rFonts w:ascii="Segoe UI" w:hAnsi="Segoe UI" w:cs="Segoe UI"/>
-          <w:sz w:val="21"/>
-          <w:szCs w:val="21"/>
-        </w:rPr>
-        <w:t>: Use time series analysis to forecast the number of bonds that will be issued in the coming years based on past trends.</w:t>
-      </w:r>
-    </w:p>
-    <w:p>
-      <w:pPr>
-        <w:pBdr>
-          <w:top w:val="single" w:sz="2" w:space="0" w:color="E3E3E3"/>
-          <w:left w:val="single" w:sz="2" w:space="0" w:color="E3E3E3"/>
-          <w:bottom w:val="single" w:sz="2" w:space="0" w:color="E3E3E3"/>
-          <w:right w:val="single" w:sz="2" w:space="0" w:color="E3E3E3"/>
-        </w:pBdr>
-        <w:spacing w:before="100" w:beforeAutospacing="1" w:after="100" w:afterAutospacing="1"/>
-        <w:outlineLvl w:val="2"/>
-        <w:rPr>
-          <w:rFonts w:ascii="Segoe UI" w:hAnsi="Segoe UI" w:cs="Segoe UI"/>
-          <w:b/>
-          <w:bCs/>
-          <w:sz w:val="26"/>
-          <w:szCs w:val="26"/>
-        </w:rPr>
-      </w:pPr>
-      <w:r>
-        <w:rPr>
-          <w:rFonts w:ascii="Segoe UI" w:hAnsi="Segoe UI" w:cs="Segoe UI"/>
-          <w:b/>
-          <w:bCs/>
-          <w:sz w:val="26"/>
-          <w:szCs w:val="26"/>
-        </w:rPr>
-        <w:t>Geospatial Analysis</w:t>
-      </w:r>
-    </w:p>
-    <w:p>
-      <w:pPr>
-        <w:numPr>
-          <w:ilvl w:val="0"/>
-          <w:numId w:val="20"/>
-        </w:numPr>
-        <w:pBdr>
-          <w:top w:val="single" w:sz="2" w:space="0" w:color="E3E3E3"/>
-          <w:left w:val="single" w:sz="2" w:space="5" w:color="E3E3E3"/>
-          <w:bottom w:val="single" w:sz="2" w:space="0" w:color="E3E3E3"/>
-          <w:right w:val="single" w:sz="2" w:space="0" w:color="E3E3E3"/>
-        </w:pBdr>
-        <w:rPr>
-          <w:rFonts w:ascii="Segoe UI" w:hAnsi="Segoe UI" w:cs="Segoe UI"/>
-          <w:sz w:val="21"/>
-          <w:szCs w:val="21"/>
-        </w:rPr>
-      </w:pPr>
-      <w:r>
-        <w:rPr>
-          <w:rFonts w:ascii="Segoe UI" w:hAnsi="Segoe UI" w:cs="Segoe UI"/>
-          <w:b/>
-          <w:bCs/>
-          <w:sz w:val="21"/>
-          <w:szCs w:val="21"/>
-          <w:bdr w:val="single" w:sz="2" w:space="0" w:color="E3E3E3" w:frame="1"/>
-        </w:rPr>
-        <w:lastRenderedPageBreak/>
-        <w:t>County-level Analysis</w:t>
-      </w:r>
-      <w:r>
-        <w:rPr>
-          <w:rFonts w:ascii="Segoe UI" w:hAnsi="Segoe UI" w:cs="Segoe UI"/>
-          <w:sz w:val="21"/>
-          <w:szCs w:val="21"/>
-        </w:rPr>
-        <w:t>: Map the bond issuance activities to see which regions in California are most active. Are there regional trends that suggest economic or demographic influences?</w:t>
-      </w:r>
-    </w:p>
-    <w:p>
-      <w:pPr>
-        <w:numPr>
-          <w:ilvl w:val="0"/>
-          <w:numId w:val="20"/>
-        </w:numPr>
-        <w:pBdr>
-          <w:top w:val="single" w:sz="2" w:space="0" w:color="E3E3E3"/>
-          <w:left w:val="single" w:sz="2" w:space="5" w:color="E3E3E3"/>
-          <w:bottom w:val="single" w:sz="2" w:space="0" w:color="E3E3E3"/>
-          <w:right w:val="single" w:sz="2" w:space="0" w:color="E3E3E3"/>
-        </w:pBdr>
-        <w:rPr>
-          <w:rFonts w:ascii="Segoe UI" w:hAnsi="Segoe UI" w:cs="Segoe UI"/>
-          <w:sz w:val="21"/>
-          <w:szCs w:val="21"/>
-        </w:rPr>
-      </w:pPr>
-      <w:r>
-        <w:rPr>
-          <w:rFonts w:ascii="Segoe UI" w:hAnsi="Segoe UI" w:cs="Segoe UI"/>
-          <w:b/>
-          <w:bCs/>
-          <w:sz w:val="21"/>
-          <w:szCs w:val="21"/>
-          <w:bdr w:val="single" w:sz="2" w:space="0" w:color="E3E3E3" w:frame="1"/>
-        </w:rPr>
-        <w:t>Correlation with County Characteristics</w:t>
-      </w:r>
-      <w:r>
-        <w:rPr>
-          <w:rFonts w:ascii="Segoe UI" w:hAnsi="Segoe UI" w:cs="Segoe UI"/>
-          <w:sz w:val="21"/>
-          <w:szCs w:val="21"/>
-        </w:rPr>
-        <w:t>: Correlate bond issuance data with county-level socioeconomic indicators (like GDP per capita, unemployment rate) to see if higher economic activities lead to more bond issuances.</w:t>
-      </w:r>
-    </w:p>
     <w:p/>
     <w:p/>
     <w:p>
@@ -6055,7 +4585,6 @@
           <w:highlight w:val="black"/>
           <w:bdr w:val="single" w:sz="2" w:space="0" w:color="E3E3E3" w:frame="1"/>
         </w:rPr>
-        <w:lastRenderedPageBreak/>
         <w:t>Relationship between These Components</w:t>
       </w:r>
       <w:r>
@@ -6118,6 +4647,7 @@
           <w:color w:val="ECECEC"/>
           <w:highlight w:val="black"/>
         </w:rPr>
+        <w:lastRenderedPageBreak/>
         <w:t>In a refunding operation, the relationship between the discount/premium and the refunding amount is crucial. Issuing new bonds at a lower interest rate (possibly leading to a premium) can still result in overall savings if the total interest payments and the costs associated with the refunding are lower than continuing to pay interest on the old bonds.</w:t>
       </w:r>
     </w:p>

</xml_diff>